<commit_message>
Find all employee who works in Smith's department
</commit_message>
<xml_diff>
--- a/MySql_QUERY.docx
+++ b/MySql_QUERY.docx
@@ -8459,12 +8459,6 @@
       </w:r>
     </w:p>
     <w:p>
-      <w:pPr>
-        <w:rPr>
-          <w:rFonts w:hint="default"/>
-          <w:lang w:val="en-IN"/>
-        </w:rPr>
-      </w:pPr>
       <w:r>
         <w:drawing>
           <wp:inline distT="114300" distB="114300" distL="114300" distR="114300">
@@ -8494,6 +8488,105 @@
                     <a:prstGeom prst="rect">
                       <a:avLst/>
                     </a:prstGeom>
+                  </pic:spPr>
+                </pic:pic>
+              </a:graphicData>
+            </a:graphic>
+          </wp:inline>
+        </w:drawing>
+      </w:r>
+    </w:p>
+    <w:p/>
+    <w:p>
+      <w:pPr>
+        <w:rPr>
+          <w:rFonts w:hint="default"/>
+          <w:lang w:val="en-IN"/>
+        </w:rPr>
+      </w:pPr>
+      <w:r>
+        <w:rPr>
+          <w:rFonts w:hint="default"/>
+          <w:lang w:val="en-IN"/>
+        </w:rPr>
+        <w:t>Q] Find all employee who works in Smith's department</w:t>
+      </w:r>
+    </w:p>
+    <w:p>
+      <w:pPr>
+        <w:rPr>
+          <w:rFonts w:hint="default"/>
+          <w:lang w:val="en-IN"/>
+        </w:rPr>
+      </w:pPr>
+      <w:r>
+        <w:rPr>
+          <w:rFonts w:hint="default"/>
+          <w:lang w:val="en-IN"/>
+        </w:rPr>
+        <w:t>=&gt;select * from emp where deptno=</w:t>
+      </w:r>
+    </w:p>
+    <w:p>
+      <w:pPr>
+        <w:ind w:firstLine="200" w:firstLineChars="100"/>
+        <w:rPr>
+          <w:rFonts w:hint="default"/>
+          <w:lang w:val="en-IN"/>
+        </w:rPr>
+      </w:pPr>
+      <w:r>
+        <w:rPr>
+          <w:rFonts w:hint="default"/>
+          <w:lang w:val="en-IN"/>
+        </w:rPr>
+        <w:t>(select deptno from emp where ename='smith');</w:t>
+      </w:r>
+    </w:p>
+    <w:p>
+      <w:pPr>
+        <w:ind w:firstLine="200" w:firstLineChars="100"/>
+        <w:rPr>
+          <w:rFonts w:hint="default"/>
+          <w:lang w:val="en-IN"/>
+        </w:rPr>
+      </w:pPr>
+      <w:r>
+        <w:drawing>
+          <wp:inline distT="0" distB="0" distL="114300" distR="114300">
+            <wp:extent cx="5269865" cy="1609725"/>
+            <wp:effectExtent l="0" t="0" r="3175" b="5715"/>
+            <wp:docPr id="33" name="Picture 1"/>
+            <wp:cNvGraphicFramePr>
+              <a:graphicFrameLocks xmlns:a="http://schemas.openxmlformats.org/drawingml/2006/main" noChangeAspect="1"/>
+            </wp:cNvGraphicFramePr>
+            <a:graphic xmlns:a="http://schemas.openxmlformats.org/drawingml/2006/main">
+              <a:graphicData uri="http://schemas.openxmlformats.org/drawingml/2006/picture">
+                <pic:pic xmlns:pic="http://schemas.openxmlformats.org/drawingml/2006/picture">
+                  <pic:nvPicPr>
+                    <pic:cNvPr id="33" name="Picture 1"/>
+                    <pic:cNvPicPr>
+                      <a:picLocks noChangeAspect="1"/>
+                    </pic:cNvPicPr>
+                  </pic:nvPicPr>
+                  <pic:blipFill>
+                    <a:blip r:embed="rId126"/>
+                    <a:stretch>
+                      <a:fillRect/>
+                    </a:stretch>
+                  </pic:blipFill>
+                  <pic:spPr>
+                    <a:xfrm>
+                      <a:off x="0" y="0"/>
+                      <a:ext cx="5269865" cy="1609725"/>
+                    </a:xfrm>
+                    <a:prstGeom prst="rect">
+                      <a:avLst/>
+                    </a:prstGeom>
+                    <a:noFill/>
+                    <a:ln>
+                      <a:noFill/>
+                    </a:ln>
                   </pic:spPr>
                 </pic:pic>
               </a:graphicData>
@@ -8802,6 +8895,7 @@
   </w:style>
   <w:style w:type="table" w:default="1" w:styleId="3">
     <w:name w:val="Normal Table"/>
+    <w:autoRedefine/>
     <w:semiHidden/>
     <w:qFormat/>
     <w:uiPriority w:val="0"/>

</xml_diff>

<commit_message>
find all employee who either works in either jones's or smith's department
</commit_message>
<xml_diff>
--- a/MySql_QUERY.docx
+++ b/MySql_QUERY.docx
@@ -8546,10 +8546,6 @@
     <w:p>
       <w:pPr>
         <w:ind w:firstLine="200" w:firstLineChars="100"/>
-        <w:rPr>
-          <w:rFonts w:hint="default"/>
-          <w:lang w:val="en-IN"/>
-        </w:rPr>
       </w:pPr>
       <w:r>
         <w:drawing>
@@ -8594,8 +8590,131 @@
           </wp:inline>
         </w:drawing>
       </w:r>
+    </w:p>
+    <w:p>
+      <w:pPr>
+        <w:ind w:firstLine="200" w:firstLineChars="100"/>
+        <w:rPr>
+          <w:rFonts w:hint="default"/>
+          <w:lang w:val="en-IN"/>
+        </w:rPr>
+      </w:pPr>
+      <w:r>
+        <w:rPr>
+          <w:rFonts w:hint="default"/>
+          <w:lang w:val="en-IN"/>
+        </w:rPr>
+        <w:t>Q]</w:t>
+      </w:r>
       <w:bookmarkStart w:id="0" w:name="_GoBack"/>
+      <w:r>
+        <w:rPr>
+          <w:rFonts w:hint="default"/>
+          <w:lang w:val="en-IN"/>
+        </w:rPr>
+        <w:t>find all employee who either works in either jones's or smith's department</w:t>
+      </w:r>
       <w:bookmarkEnd w:id="0"/>
+    </w:p>
+    <w:p>
+      <w:pPr>
+        <w:ind w:firstLine="200" w:firstLineChars="100"/>
+        <w:rPr>
+          <w:rFonts w:hint="default"/>
+          <w:lang w:val="en-IN"/>
+        </w:rPr>
+      </w:pPr>
+      <w:r>
+        <w:rPr>
+          <w:rFonts w:hint="default"/>
+          <w:lang w:val="en-IN"/>
+        </w:rPr>
+        <w:t>=&gt;</w:t>
+      </w:r>
+    </w:p>
+    <w:p>
+      <w:pPr>
+        <w:ind w:firstLine="200" w:firstLineChars="100"/>
+        <w:rPr>
+          <w:rFonts w:hint="default"/>
+          <w:lang w:val="en-IN"/>
+        </w:rPr>
+      </w:pPr>
+      <w:r>
+        <w:rPr>
+          <w:rFonts w:hint="default"/>
+          <w:lang w:val="en-IN"/>
+        </w:rPr>
+        <w:t xml:space="preserve">select * from emp where deptno in </w:t>
+      </w:r>
+    </w:p>
+    <w:p>
+      <w:pPr>
+        <w:ind w:firstLine="200" w:firstLineChars="100"/>
+        <w:rPr>
+          <w:rFonts w:hint="default"/>
+          <w:lang w:val="en-IN"/>
+        </w:rPr>
+      </w:pPr>
+      <w:r>
+        <w:rPr>
+          <w:rFonts w:hint="default"/>
+          <w:lang w:val="en-IN"/>
+        </w:rPr>
+        <w:t>(select deptno from emp  where ename in('jones','smith'));</w:t>
+      </w:r>
+    </w:p>
+    <w:p>
+      <w:pPr>
+        <w:ind w:firstLine="200" w:firstLineChars="100"/>
+        <w:rPr>
+          <w:rFonts w:hint="default"/>
+          <w:lang w:val="en-IN"/>
+        </w:rPr>
+      </w:pPr>
+      <w:r>
+        <w:drawing>
+          <wp:inline distT="0" distB="0" distL="114300" distR="114300">
+            <wp:extent cx="5267960" cy="1657985"/>
+            <wp:effectExtent l="0" t="0" r="5080" b="3175"/>
+            <wp:docPr id="34" name="Picture 2"/>
+            <wp:cNvGraphicFramePr>
+              <a:graphicFrameLocks xmlns:a="http://schemas.openxmlformats.org/drawingml/2006/main" noChangeAspect="1"/>
+            </wp:cNvGraphicFramePr>
+            <a:graphic xmlns:a="http://schemas.openxmlformats.org/drawingml/2006/main">
+              <a:graphicData uri="http://schemas.openxmlformats.org/drawingml/2006/picture">
+                <pic:pic xmlns:pic="http://schemas.openxmlformats.org/drawingml/2006/picture">
+                  <pic:nvPicPr>
+                    <pic:cNvPr id="34" name="Picture 2"/>
+                    <pic:cNvPicPr>
+                      <a:picLocks noChangeAspect="1"/>
+                    </pic:cNvPicPr>
+                  </pic:nvPicPr>
+                  <pic:blipFill>
+                    <a:blip r:embed="rId127"/>
+                    <a:stretch>
+                      <a:fillRect/>
+                    </a:stretch>
+                  </pic:blipFill>
+                  <pic:spPr>
+                    <a:xfrm>
+                      <a:off x="0" y="0"/>
+                      <a:ext cx="5267960" cy="1657985"/>
+                    </a:xfrm>
+                    <a:prstGeom prst="rect">
+                      <a:avLst/>
+                    </a:prstGeom>
+                    <a:noFill/>
+                    <a:ln>
+                      <a:noFill/>
+                    </a:ln>
+                  </pic:spPr>
+                </pic:pic>
+              </a:graphicData>
+            </a:graphic>
+          </wp:inline>
+        </w:drawing>
+      </w:r>
     </w:p>
     <w:p/>
     <w:p/>

</xml_diff>

<commit_message>
Find all employees who works in account department
</commit_message>
<xml_diff>
--- a/MySql_QUERY.docx
+++ b/MySql_QUERY.docx
@@ -8604,17 +8604,24 @@
           <w:rFonts w:hint="default"/>
           <w:lang w:val="en-IN"/>
         </w:rPr>
-        <w:t>Q]</w:t>
-      </w:r>
-      <w:bookmarkStart w:id="0" w:name="_GoBack"/>
-      <w:r>
+        <w:t>Q]find all employee who either works in either jones's or smith's department</w:t>
+      </w:r>
+    </w:p>
+    <w:p>
+      <w:pPr>
+        <w:ind w:firstLine="200" w:firstLineChars="100"/>
         <w:rPr>
           <w:rFonts w:hint="default"/>
           <w:lang w:val="en-IN"/>
         </w:rPr>
-        <w:t>find all employee who either works in either jones's or smith's department</w:t>
-      </w:r>
-      <w:bookmarkEnd w:id="0"/>
+      </w:pPr>
+      <w:r>
+        <w:rPr>
+          <w:rFonts w:hint="default"/>
+          <w:lang w:val="en-IN"/>
+        </w:rPr>
+        <w:t>=&gt;</w:t>
+      </w:r>
     </w:p>
     <w:p>
       <w:pPr>
@@ -8629,7 +8636,7 @@
           <w:rFonts w:hint="default"/>
           <w:lang w:val="en-IN"/>
         </w:rPr>
-        <w:t>=&gt;</w:t>
+        <w:t xml:space="preserve">select * from emp where deptno in </w:t>
       </w:r>
     </w:p>
     <w:p>
@@ -8645,32 +8652,12 @@
           <w:rFonts w:hint="default"/>
           <w:lang w:val="en-IN"/>
         </w:rPr>
-        <w:t xml:space="preserve">select * from emp where deptno in </w:t>
+        <w:t>(select deptno from emp  where ename in('jones','smith'));</w:t>
       </w:r>
     </w:p>
     <w:p>
       <w:pPr>
         <w:ind w:firstLine="200" w:firstLineChars="100"/>
-        <w:rPr>
-          <w:rFonts w:hint="default"/>
-          <w:lang w:val="en-IN"/>
-        </w:rPr>
-      </w:pPr>
-      <w:r>
-        <w:rPr>
-          <w:rFonts w:hint="default"/>
-          <w:lang w:val="en-IN"/>
-        </w:rPr>
-        <w:t>(select deptno from emp  where ename in('jones','smith'));</w:t>
-      </w:r>
-    </w:p>
-    <w:p>
-      <w:pPr>
-        <w:ind w:firstLine="200" w:firstLineChars="100"/>
-        <w:rPr>
-          <w:rFonts w:hint="default"/>
-          <w:lang w:val="en-IN"/>
-        </w:rPr>
       </w:pPr>
       <w:r>
         <w:drawing>
@@ -8700,6 +8687,136 @@
                     <a:xfrm>
                       <a:off x="0" y="0"/>
                       <a:ext cx="5267960" cy="1657985"/>
+                    </a:xfrm>
+                    <a:prstGeom prst="rect">
+                      <a:avLst/>
+                    </a:prstGeom>
+                    <a:noFill/>
+                    <a:ln>
+                      <a:noFill/>
+                    </a:ln>
+                  </pic:spPr>
+                </pic:pic>
+              </a:graphicData>
+            </a:graphic>
+          </wp:inline>
+        </w:drawing>
+      </w:r>
+    </w:p>
+    <w:p>
+      <w:pPr>
+        <w:ind w:firstLine="200" w:firstLineChars="100"/>
+      </w:pPr>
+    </w:p>
+    <w:p>
+      <w:pPr>
+        <w:ind w:firstLine="200" w:firstLineChars="100"/>
+        <w:rPr>
+          <w:rFonts w:hint="default"/>
+          <w:lang w:val="en-IN"/>
+        </w:rPr>
+      </w:pPr>
+      <w:r>
+        <w:rPr>
+          <w:rFonts w:hint="default"/>
+          <w:lang w:val="en-IN"/>
+        </w:rPr>
+        <w:t>Q]</w:t>
+      </w:r>
+      <w:bookmarkStart w:id="0" w:name="_GoBack"/>
+      <w:r>
+        <w:rPr>
+          <w:rFonts w:hint="default"/>
+          <w:lang w:val="en-IN"/>
+        </w:rPr>
+        <w:t>Find all employees who works in account department</w:t>
+      </w:r>
+    </w:p>
+    <w:bookmarkEnd w:id="0"/>
+    <w:p>
+      <w:pPr>
+        <w:ind w:firstLine="200" w:firstLineChars="100"/>
+        <w:rPr>
+          <w:rFonts w:hint="default"/>
+          <w:lang w:val="en-IN"/>
+        </w:rPr>
+      </w:pPr>
+      <w:r>
+        <w:rPr>
+          <w:rFonts w:hint="default"/>
+          <w:lang w:val="en-IN"/>
+        </w:rPr>
+        <w:t>=&gt;</w:t>
+      </w:r>
+    </w:p>
+    <w:p>
+      <w:pPr>
+        <w:ind w:firstLine="200" w:firstLineChars="100"/>
+        <w:rPr>
+          <w:rFonts w:hint="default"/>
+          <w:lang w:val="en-IN"/>
+        </w:rPr>
+      </w:pPr>
+      <w:r>
+        <w:rPr>
+          <w:rFonts w:hint="default"/>
+          <w:lang w:val="en-IN"/>
+        </w:rPr>
+        <w:t xml:space="preserve"> select * from emp where deptno =</w:t>
+      </w:r>
+    </w:p>
+    <w:p>
+      <w:pPr>
+        <w:ind w:firstLine="200" w:firstLineChars="100"/>
+        <w:rPr>
+          <w:rFonts w:hint="default"/>
+          <w:lang w:val="en-IN"/>
+        </w:rPr>
+      </w:pPr>
+      <w:r>
+        <w:rPr>
+          <w:rFonts w:hint="default"/>
+          <w:lang w:val="en-IN"/>
+        </w:rPr>
+        <w:t xml:space="preserve"> (select deptno from dept where dname='accounting');</w:t>
+      </w:r>
+    </w:p>
+    <w:p>
+      <w:pPr>
+        <w:ind w:firstLine="200" w:firstLineChars="100"/>
+        <w:rPr>
+          <w:rFonts w:hint="default"/>
+          <w:lang w:val="en-IN"/>
+        </w:rPr>
+      </w:pPr>
+      <w:r>
+        <w:drawing>
+          <wp:inline distT="0" distB="0" distL="114300" distR="114300">
+            <wp:extent cx="5268595" cy="1386840"/>
+            <wp:effectExtent l="0" t="0" r="4445" b="0"/>
+            <wp:docPr id="35" name="Picture 3"/>
+            <wp:cNvGraphicFramePr>
+              <a:graphicFrameLocks xmlns:a="http://schemas.openxmlformats.org/drawingml/2006/main" noChangeAspect="1"/>
+            </wp:cNvGraphicFramePr>
+            <a:graphic xmlns:a="http://schemas.openxmlformats.org/drawingml/2006/main">
+              <a:graphicData uri="http://schemas.openxmlformats.org/drawingml/2006/picture">
+                <pic:pic xmlns:pic="http://schemas.openxmlformats.org/drawingml/2006/picture">
+                  <pic:nvPicPr>
+                    <pic:cNvPr id="35" name="Picture 3"/>
+                    <pic:cNvPicPr>
+                      <a:picLocks noChangeAspect="1"/>
+                    </pic:cNvPicPr>
+                  </pic:nvPicPr>
+                  <pic:blipFill>
+                    <a:blip r:embed="rId128"/>
+                    <a:stretch>
+                      <a:fillRect/>
+                    </a:stretch>
+                  </pic:blipFill>
+                  <pic:spPr>
+                    <a:xfrm>
+                      <a:off x="0" y="0"/>
+                      <a:ext cx="5268595" cy="1386840"/>
                     </a:xfrm>
                     <a:prstGeom prst="rect">
                       <a:avLst/>

</xml_diff>

<commit_message>
Find all employees who either works in accounts or sales department
</commit_message>
<xml_diff>
--- a/MySql_QUERY.docx
+++ b/MySql_QUERY.docx
@@ -8721,18 +8721,25 @@
           <w:rFonts w:hint="default"/>
           <w:lang w:val="en-IN"/>
         </w:rPr>
-        <w:t>Q]</w:t>
-      </w:r>
-      <w:bookmarkStart w:id="0" w:name="_GoBack"/>
-      <w:r>
+        <w:t>Q]Find all employees who works in account department</w:t>
+      </w:r>
+    </w:p>
+    <w:p>
+      <w:pPr>
+        <w:ind w:firstLine="200" w:firstLineChars="100"/>
         <w:rPr>
           <w:rFonts w:hint="default"/>
           <w:lang w:val="en-IN"/>
         </w:rPr>
-        <w:t>Find all employees who works in account department</w:t>
-      </w:r>
-    </w:p>
-    <w:bookmarkEnd w:id="0"/>
+      </w:pPr>
+      <w:r>
+        <w:rPr>
+          <w:rFonts w:hint="default"/>
+          <w:lang w:val="en-IN"/>
+        </w:rPr>
+        <w:t>=&gt;</w:t>
+      </w:r>
+    </w:p>
     <w:p>
       <w:pPr>
         <w:ind w:firstLine="200" w:firstLineChars="100"/>
@@ -8746,7 +8753,7 @@
           <w:rFonts w:hint="default"/>
           <w:lang w:val="en-IN"/>
         </w:rPr>
-        <w:t>=&gt;</w:t>
+        <w:t xml:space="preserve"> select * from emp where deptno =</w:t>
       </w:r>
     </w:p>
     <w:p>
@@ -8762,32 +8769,12 @@
           <w:rFonts w:hint="default"/>
           <w:lang w:val="en-IN"/>
         </w:rPr>
-        <w:t xml:space="preserve"> select * from emp where deptno =</w:t>
+        <w:t xml:space="preserve"> (select deptno from dept where dname='accounting');</w:t>
       </w:r>
     </w:p>
     <w:p>
       <w:pPr>
         <w:ind w:firstLine="200" w:firstLineChars="100"/>
-        <w:rPr>
-          <w:rFonts w:hint="default"/>
-          <w:lang w:val="en-IN"/>
-        </w:rPr>
-      </w:pPr>
-      <w:r>
-        <w:rPr>
-          <w:rFonts w:hint="default"/>
-          <w:lang w:val="en-IN"/>
-        </w:rPr>
-        <w:t xml:space="preserve"> (select deptno from dept where dname='accounting');</w:t>
-      </w:r>
-    </w:p>
-    <w:p>
-      <w:pPr>
-        <w:ind w:firstLine="200" w:firstLineChars="100"/>
-        <w:rPr>
-          <w:rFonts w:hint="default"/>
-          <w:lang w:val="en-IN"/>
-        </w:rPr>
       </w:pPr>
       <w:r>
         <w:drawing>
@@ -8832,6 +8819,129 @@
           </wp:inline>
         </w:drawing>
       </w:r>
+    </w:p>
+    <w:p>
+      <w:pPr>
+        <w:ind w:firstLine="200" w:firstLineChars="100"/>
+      </w:pPr>
+    </w:p>
+    <w:p>
+      <w:pPr>
+        <w:ind w:firstLine="200" w:firstLineChars="100"/>
+        <w:rPr>
+          <w:rFonts w:hint="default"/>
+          <w:lang w:val="en-IN"/>
+        </w:rPr>
+      </w:pPr>
+      <w:r>
+        <w:rPr>
+          <w:rFonts w:hint="default"/>
+          <w:lang w:val="en-IN"/>
+        </w:rPr>
+        <w:t>Q]Find all employees who either works in accounts or sales department</w:t>
+      </w:r>
+    </w:p>
+    <w:p>
+      <w:pPr>
+        <w:ind w:firstLine="200" w:firstLineChars="100"/>
+        <w:rPr>
+          <w:rFonts w:hint="default"/>
+          <w:lang w:val="en-IN"/>
+        </w:rPr>
+      </w:pPr>
+      <w:r>
+        <w:rPr>
+          <w:rFonts w:hint="default"/>
+          <w:lang w:val="en-IN"/>
+        </w:rPr>
+        <w:t>=&gt;</w:t>
+      </w:r>
+    </w:p>
+    <w:p>
+      <w:pPr>
+        <w:ind w:firstLine="200" w:firstLineChars="100"/>
+        <w:rPr>
+          <w:rFonts w:hint="default"/>
+          <w:lang w:val="en-IN"/>
+        </w:rPr>
+      </w:pPr>
+      <w:r>
+        <w:rPr>
+          <w:rFonts w:hint="default"/>
+          <w:lang w:val="en-IN"/>
+        </w:rPr>
+        <w:t>select * from emp where deptno in</w:t>
+      </w:r>
+    </w:p>
+    <w:p>
+      <w:pPr>
+        <w:ind w:firstLine="200" w:firstLineChars="100"/>
+        <w:rPr>
+          <w:rFonts w:hint="default"/>
+          <w:lang w:val="en-IN"/>
+        </w:rPr>
+      </w:pPr>
+      <w:r>
+        <w:rPr>
+          <w:rFonts w:hint="default"/>
+          <w:lang w:val="en-IN"/>
+        </w:rPr>
+        <w:t>(select deptno from dept where dname in ('accounting','sales'));</w:t>
+      </w:r>
+    </w:p>
+    <w:p>
+      <w:pPr>
+        <w:ind w:firstLine="200" w:firstLineChars="100"/>
+        <w:rPr>
+          <w:rFonts w:hint="default"/>
+          <w:lang w:val="en-IN"/>
+        </w:rPr>
+      </w:pPr>
+      <w:r>
+        <w:drawing>
+          <wp:inline distT="0" distB="0" distL="114300" distR="114300">
+            <wp:extent cx="5273040" cy="2063750"/>
+            <wp:effectExtent l="0" t="0" r="0" b="8890"/>
+            <wp:docPr id="36" name="Picture 4"/>
+            <wp:cNvGraphicFramePr>
+              <a:graphicFrameLocks xmlns:a="http://schemas.openxmlformats.org/drawingml/2006/main" noChangeAspect="1"/>
+            </wp:cNvGraphicFramePr>
+            <a:graphic xmlns:a="http://schemas.openxmlformats.org/drawingml/2006/main">
+              <a:graphicData uri="http://schemas.openxmlformats.org/drawingml/2006/picture">
+                <pic:pic xmlns:pic="http://schemas.openxmlformats.org/drawingml/2006/picture">
+                  <pic:nvPicPr>
+                    <pic:cNvPr id="36" name="Picture 4"/>
+                    <pic:cNvPicPr>
+                      <a:picLocks noChangeAspect="1"/>
+                    </pic:cNvPicPr>
+                  </pic:nvPicPr>
+                  <pic:blipFill>
+                    <a:blip r:embed="rId129"/>
+                    <a:stretch>
+                      <a:fillRect/>
+                    </a:stretch>
+                  </pic:blipFill>
+                  <pic:spPr>
+                    <a:xfrm>
+                      <a:off x="0" y="0"/>
+                      <a:ext cx="5273040" cy="2063750"/>
+                    </a:xfrm>
+                    <a:prstGeom prst="rect">
+                      <a:avLst/>
+                    </a:prstGeom>
+                    <a:noFill/>
+                    <a:ln>
+                      <a:noFill/>
+                    </a:ln>
+                  </pic:spPr>
+                </pic:pic>
+              </a:graphicData>
+            </a:graphic>
+          </wp:inline>
+        </w:drawing>
+      </w:r>
+      <w:bookmarkStart w:id="0" w:name="_GoBack"/>
+      <w:bookmarkEnd w:id="0"/>
     </w:p>
     <w:p/>
     <w:p/>

</xml_diff>

<commit_message>
find all employees whose  salary is grater than average salary od department no 10
</commit_message>
<xml_diff>
--- a/MySql_QUERY.docx
+++ b/MySql_QUERY.docx
@@ -8892,10 +8892,6 @@
     <w:p>
       <w:pPr>
         <w:ind w:firstLine="200" w:firstLineChars="100"/>
-        <w:rPr>
-          <w:rFonts w:hint="default"/>
-          <w:lang w:val="en-IN"/>
-        </w:rPr>
       </w:pPr>
       <w:r>
         <w:drawing>
@@ -8940,8 +8936,136 @@
           </wp:inline>
         </w:drawing>
       </w:r>
+    </w:p>
+    <w:p>
+      <w:pPr>
+        <w:ind w:firstLine="200" w:firstLineChars="100"/>
+      </w:pPr>
+    </w:p>
+    <w:p>
+      <w:pPr>
+        <w:ind w:firstLine="200" w:firstLineChars="100"/>
+        <w:rPr>
+          <w:rFonts w:hint="default"/>
+          <w:lang w:val="en-IN"/>
+        </w:rPr>
+      </w:pPr>
+      <w:r>
+        <w:rPr>
+          <w:rFonts w:hint="default"/>
+          <w:lang w:val="en-IN"/>
+        </w:rPr>
+        <w:t>Q]</w:t>
+      </w:r>
       <w:bookmarkStart w:id="0" w:name="_GoBack"/>
+      <w:r>
+        <w:rPr>
+          <w:rFonts w:hint="default"/>
+          <w:lang w:val="en-IN"/>
+        </w:rPr>
+        <w:t>find all employees whose  salary is grater than average salary od department no 10</w:t>
+      </w:r>
       <w:bookmarkEnd w:id="0"/>
+    </w:p>
+    <w:p>
+      <w:pPr>
+        <w:ind w:firstLine="200" w:firstLineChars="100"/>
+        <w:rPr>
+          <w:rFonts w:hint="default"/>
+          <w:lang w:val="en-IN"/>
+        </w:rPr>
+      </w:pPr>
+      <w:r>
+        <w:rPr>
+          <w:rFonts w:hint="default"/>
+          <w:lang w:val="en-IN"/>
+        </w:rPr>
+        <w:t>=&gt;</w:t>
+      </w:r>
+    </w:p>
+    <w:p>
+      <w:pPr>
+        <w:ind w:firstLine="200" w:firstLineChars="100"/>
+        <w:rPr>
+          <w:rFonts w:hint="default"/>
+          <w:lang w:val="en-IN"/>
+        </w:rPr>
+      </w:pPr>
+      <w:r>
+        <w:rPr>
+          <w:rFonts w:hint="default"/>
+          <w:lang w:val="en-IN"/>
+        </w:rPr>
+        <w:t>select * from emp where sal&gt;</w:t>
+      </w:r>
+    </w:p>
+    <w:p>
+      <w:pPr>
+        <w:ind w:firstLine="200" w:firstLineChars="100"/>
+        <w:rPr>
+          <w:rFonts w:hint="default"/>
+          <w:lang w:val="en-IN"/>
+        </w:rPr>
+      </w:pPr>
+      <w:r>
+        <w:rPr>
+          <w:rFonts w:hint="default"/>
+          <w:lang w:val="en-IN"/>
+        </w:rPr>
+        <w:t>(select avg(sal) from emp where deptno=10);</w:t>
+      </w:r>
+    </w:p>
+    <w:p>
+      <w:pPr>
+        <w:ind w:firstLine="200" w:firstLineChars="100"/>
+        <w:rPr>
+          <w:rFonts w:hint="default"/>
+          <w:lang w:val="en-IN"/>
+        </w:rPr>
+      </w:pPr>
+      <w:r>
+        <w:drawing>
+          <wp:inline distT="0" distB="0" distL="114300" distR="114300">
+            <wp:extent cx="5272405" cy="1479550"/>
+            <wp:effectExtent l="0" t="0" r="635" b="13970"/>
+            <wp:docPr id="37" name="Picture 5"/>
+            <wp:cNvGraphicFramePr>
+              <a:graphicFrameLocks xmlns:a="http://schemas.openxmlformats.org/drawingml/2006/main" noChangeAspect="1"/>
+            </wp:cNvGraphicFramePr>
+            <a:graphic xmlns:a="http://schemas.openxmlformats.org/drawingml/2006/main">
+              <a:graphicData uri="http://schemas.openxmlformats.org/drawingml/2006/picture">
+                <pic:pic xmlns:pic="http://schemas.openxmlformats.org/drawingml/2006/picture">
+                  <pic:nvPicPr>
+                    <pic:cNvPr id="37" name="Picture 5"/>
+                    <pic:cNvPicPr>
+                      <a:picLocks noChangeAspect="1"/>
+                    </pic:cNvPicPr>
+                  </pic:nvPicPr>
+                  <pic:blipFill>
+                    <a:blip r:embed="rId130"/>
+                    <a:stretch>
+                      <a:fillRect/>
+                    </a:stretch>
+                  </pic:blipFill>
+                  <pic:spPr>
+                    <a:xfrm>
+                      <a:off x="0" y="0"/>
+                      <a:ext cx="5272405" cy="1479550"/>
+                    </a:xfrm>
+                    <a:prstGeom prst="rect">
+                      <a:avLst/>
+                    </a:prstGeom>
+                    <a:noFill/>
+                    <a:ln>
+                      <a:noFill/>
+                    </a:ln>
+                  </pic:spPr>
+                </pic:pic>
+              </a:graphicData>
+            </a:graphic>
+          </wp:inline>
+        </w:drawing>
+      </w:r>
     </w:p>
     <w:p/>
     <w:p/>

</xml_diff>

<commit_message>
Find all employees with salary is grater than either miller's salary or clarks's salary
</commit_message>
<xml_diff>
--- a/MySql_QUERY.docx
+++ b/MySql_QUERY.docx
@@ -8955,17 +8955,24 @@
           <w:rFonts w:hint="default"/>
           <w:lang w:val="en-IN"/>
         </w:rPr>
-        <w:t>Q]</w:t>
-      </w:r>
-      <w:bookmarkStart w:id="0" w:name="_GoBack"/>
-      <w:r>
+        <w:t>Q]find all employees whose  salary is grater than average salary od department no 10</w:t>
+      </w:r>
+    </w:p>
+    <w:p>
+      <w:pPr>
+        <w:ind w:firstLine="200" w:firstLineChars="100"/>
         <w:rPr>
           <w:rFonts w:hint="default"/>
           <w:lang w:val="en-IN"/>
         </w:rPr>
-        <w:t>find all employees whose  salary is grater than average salary od department no 10</w:t>
-      </w:r>
-      <w:bookmarkEnd w:id="0"/>
+      </w:pPr>
+      <w:r>
+        <w:rPr>
+          <w:rFonts w:hint="default"/>
+          <w:lang w:val="en-IN"/>
+        </w:rPr>
+        <w:t>=&gt;</w:t>
+      </w:r>
     </w:p>
     <w:p>
       <w:pPr>
@@ -8980,7 +8987,7 @@
           <w:rFonts w:hint="default"/>
           <w:lang w:val="en-IN"/>
         </w:rPr>
-        <w:t>=&gt;</w:t>
+        <w:t>select * from emp where sal&gt;</w:t>
       </w:r>
     </w:p>
     <w:p>
@@ -8996,32 +9003,12 @@
           <w:rFonts w:hint="default"/>
           <w:lang w:val="en-IN"/>
         </w:rPr>
-        <w:t>select * from emp where sal&gt;</w:t>
+        <w:t>(select avg(sal) from emp where deptno=10);</w:t>
       </w:r>
     </w:p>
     <w:p>
       <w:pPr>
         <w:ind w:firstLine="200" w:firstLineChars="100"/>
-        <w:rPr>
-          <w:rFonts w:hint="default"/>
-          <w:lang w:val="en-IN"/>
-        </w:rPr>
-      </w:pPr>
-      <w:r>
-        <w:rPr>
-          <w:rFonts w:hint="default"/>
-          <w:lang w:val="en-IN"/>
-        </w:rPr>
-        <w:t>(select avg(sal) from emp where deptno=10);</w:t>
-      </w:r>
-    </w:p>
-    <w:p>
-      <w:pPr>
-        <w:ind w:firstLine="200" w:firstLineChars="100"/>
-        <w:rPr>
-          <w:rFonts w:hint="default"/>
-          <w:lang w:val="en-IN"/>
-        </w:rPr>
       </w:pPr>
       <w:r>
         <w:drawing>
@@ -9051,6 +9038,136 @@
                     <a:xfrm>
                       <a:off x="0" y="0"/>
                       <a:ext cx="5272405" cy="1479550"/>
+                    </a:xfrm>
+                    <a:prstGeom prst="rect">
+                      <a:avLst/>
+                    </a:prstGeom>
+                    <a:noFill/>
+                    <a:ln>
+                      <a:noFill/>
+                    </a:ln>
+                  </pic:spPr>
+                </pic:pic>
+              </a:graphicData>
+            </a:graphic>
+          </wp:inline>
+        </w:drawing>
+      </w:r>
+    </w:p>
+    <w:p>
+      <w:pPr>
+        <w:ind w:firstLine="200" w:firstLineChars="100"/>
+      </w:pPr>
+    </w:p>
+    <w:p>
+      <w:pPr>
+        <w:ind w:firstLine="200" w:firstLineChars="100"/>
+        <w:rPr>
+          <w:rFonts w:hint="default"/>
+          <w:lang w:val="en-IN"/>
+        </w:rPr>
+      </w:pPr>
+      <w:r>
+        <w:rPr>
+          <w:rFonts w:hint="default"/>
+          <w:lang w:val="en-IN"/>
+        </w:rPr>
+        <w:t>Q]</w:t>
+      </w:r>
+      <w:bookmarkStart w:id="0" w:name="_GoBack"/>
+      <w:r>
+        <w:rPr>
+          <w:rFonts w:hint="default"/>
+          <w:lang w:val="en-IN"/>
+        </w:rPr>
+        <w:t>Find all employees with salary is grater than either miller's salary or clarks's salary</w:t>
+      </w:r>
+    </w:p>
+    <w:bookmarkEnd w:id="0"/>
+    <w:p>
+      <w:pPr>
+        <w:ind w:firstLine="200" w:firstLineChars="100"/>
+        <w:rPr>
+          <w:rFonts w:hint="default"/>
+          <w:lang w:val="en-IN"/>
+        </w:rPr>
+      </w:pPr>
+      <w:r>
+        <w:rPr>
+          <w:rFonts w:hint="default"/>
+          <w:lang w:val="en-IN"/>
+        </w:rPr>
+        <w:t>=&gt;</w:t>
+      </w:r>
+    </w:p>
+    <w:p>
+      <w:pPr>
+        <w:ind w:firstLine="200" w:firstLineChars="100"/>
+        <w:rPr>
+          <w:rFonts w:hint="default"/>
+          <w:lang w:val="en-IN"/>
+        </w:rPr>
+      </w:pPr>
+      <w:r>
+        <w:rPr>
+          <w:rFonts w:hint="default"/>
+          <w:lang w:val="en-IN"/>
+        </w:rPr>
+        <w:t>select * from emp where sal&gt;any</w:t>
+      </w:r>
+    </w:p>
+    <w:p>
+      <w:pPr>
+        <w:ind w:firstLine="200" w:firstLineChars="100"/>
+        <w:rPr>
+          <w:rFonts w:hint="default"/>
+          <w:lang w:val="en-IN"/>
+        </w:rPr>
+      </w:pPr>
+      <w:r>
+        <w:rPr>
+          <w:rFonts w:hint="default"/>
+          <w:lang w:val="en-IN"/>
+        </w:rPr>
+        <w:t>(select sal from emp where ename in ('miller','clerk'));</w:t>
+      </w:r>
+    </w:p>
+    <w:p>
+      <w:pPr>
+        <w:ind w:firstLine="200" w:firstLineChars="100"/>
+        <w:rPr>
+          <w:rFonts w:hint="default"/>
+          <w:lang w:val="en-IN"/>
+        </w:rPr>
+      </w:pPr>
+      <w:r>
+        <w:drawing>
+          <wp:inline distT="0" distB="0" distL="114300" distR="114300">
+            <wp:extent cx="5268595" cy="1974850"/>
+            <wp:effectExtent l="0" t="0" r="4445" b="6350"/>
+            <wp:docPr id="39" name="Picture 6"/>
+            <wp:cNvGraphicFramePr>
+              <a:graphicFrameLocks xmlns:a="http://schemas.openxmlformats.org/drawingml/2006/main" noChangeAspect="1"/>
+            </wp:cNvGraphicFramePr>
+            <a:graphic xmlns:a="http://schemas.openxmlformats.org/drawingml/2006/main">
+              <a:graphicData uri="http://schemas.openxmlformats.org/drawingml/2006/picture">
+                <pic:pic xmlns:pic="http://schemas.openxmlformats.org/drawingml/2006/picture">
+                  <pic:nvPicPr>
+                    <pic:cNvPr id="39" name="Picture 6"/>
+                    <pic:cNvPicPr>
+                      <a:picLocks noChangeAspect="1"/>
+                    </pic:cNvPicPr>
+                  </pic:nvPicPr>
+                  <pic:blipFill>
+                    <a:blip r:embed="rId131"/>
+                    <a:stretch>
+                      <a:fillRect/>
+                    </a:stretch>
+                  </pic:blipFill>
+                  <pic:spPr>
+                    <a:xfrm>
+                      <a:off x="0" y="0"/>
+                      <a:ext cx="5268595" cy="1974850"/>
                     </a:xfrm>
                     <a:prstGeom prst="rect">
                       <a:avLst/>

</xml_diff>

<commit_message>
Find all employees with salary is grater than both miller's salary and clarks's salary
</commit_message>
<xml_diff>
--- a/MySql_QUERY.docx
+++ b/MySql_QUERY.docx
@@ -9072,18 +9072,25 @@
           <w:rFonts w:hint="default"/>
           <w:lang w:val="en-IN"/>
         </w:rPr>
-        <w:t>Q]</w:t>
-      </w:r>
-      <w:bookmarkStart w:id="0" w:name="_GoBack"/>
-      <w:r>
+        <w:t>Q]Find all employees with salary is grater than either miller's salary or clarks's salary</w:t>
+      </w:r>
+    </w:p>
+    <w:p>
+      <w:pPr>
+        <w:ind w:firstLine="200" w:firstLineChars="100"/>
         <w:rPr>
           <w:rFonts w:hint="default"/>
           <w:lang w:val="en-IN"/>
         </w:rPr>
-        <w:t>Find all employees with salary is grater than either miller's salary or clarks's salary</w:t>
-      </w:r>
-    </w:p>
-    <w:bookmarkEnd w:id="0"/>
+      </w:pPr>
+      <w:r>
+        <w:rPr>
+          <w:rFonts w:hint="default"/>
+          <w:lang w:val="en-IN"/>
+        </w:rPr>
+        <w:t>=&gt;</w:t>
+      </w:r>
+    </w:p>
     <w:p>
       <w:pPr>
         <w:ind w:firstLine="200" w:firstLineChars="100"/>
@@ -9097,7 +9104,7 @@
           <w:rFonts w:hint="default"/>
           <w:lang w:val="en-IN"/>
         </w:rPr>
-        <w:t>=&gt;</w:t>
+        <w:t>select * from emp where sal&gt;any</w:t>
       </w:r>
     </w:p>
     <w:p>
@@ -9113,32 +9120,12 @@
           <w:rFonts w:hint="default"/>
           <w:lang w:val="en-IN"/>
         </w:rPr>
-        <w:t>select * from emp where sal&gt;any</w:t>
+        <w:t>(select sal from emp where ename in ('miller','clerk'));</w:t>
       </w:r>
     </w:p>
     <w:p>
       <w:pPr>
         <w:ind w:firstLine="200" w:firstLineChars="100"/>
-        <w:rPr>
-          <w:rFonts w:hint="default"/>
-          <w:lang w:val="en-IN"/>
-        </w:rPr>
-      </w:pPr>
-      <w:r>
-        <w:rPr>
-          <w:rFonts w:hint="default"/>
-          <w:lang w:val="en-IN"/>
-        </w:rPr>
-        <w:t>(select sal from emp where ename in ('miller','clerk'));</w:t>
-      </w:r>
-    </w:p>
-    <w:p>
-      <w:pPr>
-        <w:ind w:firstLine="200" w:firstLineChars="100"/>
-        <w:rPr>
-          <w:rFonts w:hint="default"/>
-          <w:lang w:val="en-IN"/>
-        </w:rPr>
       </w:pPr>
       <w:r>
         <w:drawing>
@@ -9184,7 +9171,130 @@
         </w:drawing>
       </w:r>
     </w:p>
-    <w:p/>
+    <w:p>
+      <w:pPr>
+        <w:ind w:firstLine="200" w:firstLineChars="100"/>
+      </w:pPr>
+    </w:p>
+    <w:p>
+      <w:pPr>
+        <w:ind w:firstLine="200" w:firstLineChars="100"/>
+        <w:rPr>
+          <w:rFonts w:hint="default"/>
+          <w:lang w:val="en-IN"/>
+        </w:rPr>
+      </w:pPr>
+    </w:p>
+    <w:p>
+      <w:pPr>
+        <w:rPr>
+          <w:rFonts w:hint="default"/>
+        </w:rPr>
+      </w:pPr>
+      <w:r>
+        <w:rPr>
+          <w:rFonts w:hint="default"/>
+        </w:rPr>
+        <w:t>Q]</w:t>
+      </w:r>
+      <w:bookmarkStart w:id="0" w:name="_GoBack"/>
+      <w:r>
+        <w:rPr>
+          <w:rFonts w:hint="default"/>
+        </w:rPr>
+        <w:t>Find all employees with salary is grater than both miller's salary and clarks's salary</w:t>
+      </w:r>
+      <w:bookmarkEnd w:id="0"/>
+    </w:p>
+    <w:p>
+      <w:pPr>
+        <w:rPr>
+          <w:rFonts w:hint="default"/>
+        </w:rPr>
+      </w:pPr>
+      <w:r>
+        <w:rPr>
+          <w:rFonts w:hint="default"/>
+        </w:rPr>
+        <w:t>=&gt;</w:t>
+      </w:r>
+    </w:p>
+    <w:p>
+      <w:pPr>
+        <w:rPr>
+          <w:rFonts w:hint="default"/>
+        </w:rPr>
+      </w:pPr>
+      <w:r>
+        <w:rPr>
+          <w:rFonts w:hint="default"/>
+        </w:rPr>
+        <w:t>select * from emp where sal&gt;all</w:t>
+      </w:r>
+    </w:p>
+    <w:p>
+      <w:pPr>
+        <w:rPr>
+          <w:rFonts w:hint="default"/>
+        </w:rPr>
+      </w:pPr>
+      <w:r>
+        <w:rPr>
+          <w:rFonts w:hint="default"/>
+        </w:rPr>
+        <w:t>(select sal from emp where ename in ('miller','clerk'));</w:t>
+      </w:r>
+    </w:p>
+    <w:p>
+      <w:pPr>
+        <w:rPr>
+          <w:rFonts w:hint="default"/>
+        </w:rPr>
+      </w:pPr>
+      <w:r>
+        <w:drawing>
+          <wp:inline distT="0" distB="0" distL="114300" distR="114300">
+            <wp:extent cx="5268595" cy="1945005"/>
+            <wp:effectExtent l="0" t="0" r="4445" b="5715"/>
+            <wp:docPr id="40" name="Picture 7"/>
+            <wp:cNvGraphicFramePr>
+              <a:graphicFrameLocks xmlns:a="http://schemas.openxmlformats.org/drawingml/2006/main" noChangeAspect="1"/>
+            </wp:cNvGraphicFramePr>
+            <a:graphic xmlns:a="http://schemas.openxmlformats.org/drawingml/2006/main">
+              <a:graphicData uri="http://schemas.openxmlformats.org/drawingml/2006/picture">
+                <pic:pic xmlns:pic="http://schemas.openxmlformats.org/drawingml/2006/picture">
+                  <pic:nvPicPr>
+                    <pic:cNvPr id="40" name="Picture 7"/>
+                    <pic:cNvPicPr>
+                      <a:picLocks noChangeAspect="1"/>
+                    </pic:cNvPicPr>
+                  </pic:nvPicPr>
+                  <pic:blipFill>
+                    <a:blip r:embed="rId132"/>
+                    <a:stretch>
+                      <a:fillRect/>
+                    </a:stretch>
+                  </pic:blipFill>
+                  <pic:spPr>
+                    <a:xfrm>
+                      <a:off x="0" y="0"/>
+                      <a:ext cx="5268595" cy="1945005"/>
+                    </a:xfrm>
+                    <a:prstGeom prst="rect">
+                      <a:avLst/>
+                    </a:prstGeom>
+                    <a:noFill/>
+                    <a:ln>
+                      <a:noFill/>
+                    </a:ln>
+                  </pic:spPr>
+                </pic:pic>
+              </a:graphicData>
+            </a:graphic>
+          </wp:inline>
+        </w:drawing>
+      </w:r>
+    </w:p>
     <w:p/>
     <w:p/>
     <w:p/>

</xml_diff>

<commit_message>
find all employees whose sal is grater than average salary of its own department
</commit_message>
<xml_diff>
--- a/MySql_QUERY.docx
+++ b/MySql_QUERY.docx
@@ -9195,16 +9195,8 @@
         <w:rPr>
           <w:rFonts w:hint="default"/>
         </w:rPr>
-        <w:t>Q]</w:t>
-      </w:r>
-      <w:bookmarkStart w:id="0" w:name="_GoBack"/>
-      <w:r>
-        <w:rPr>
-          <w:rFonts w:hint="default"/>
-        </w:rPr>
-        <w:t>Find all employees with salary is grater than both miller's salary and clarks's salary</w:t>
-      </w:r>
-      <w:bookmarkEnd w:id="0"/>
+        <w:t>Q]Find all employees with salary is grater than both miller's salary and clarks's salary</w:t>
+      </w:r>
     </w:p>
     <w:p>
       <w:pPr>
@@ -9246,11 +9238,6 @@
       </w:r>
     </w:p>
     <w:p>
-      <w:pPr>
-        <w:rPr>
-          <w:rFonts w:hint="default"/>
-        </w:rPr>
-      </w:pPr>
       <w:r>
         <w:drawing>
           <wp:inline distT="0" distB="0" distL="114300" distR="114300">
@@ -9294,6 +9281,111 @@
           </wp:inline>
         </w:drawing>
       </w:r>
+    </w:p>
+    <w:p/>
+    <w:p>
+      <w:pPr>
+        <w:rPr>
+          <w:rFonts w:hint="default"/>
+        </w:rPr>
+      </w:pPr>
+      <w:r>
+        <w:rPr>
+          <w:rFonts w:hint="default"/>
+        </w:rPr>
+        <w:t>Q]find all employees whose sal is grater than average salary of its own department</w:t>
+      </w:r>
+    </w:p>
+    <w:p>
+      <w:pPr>
+        <w:rPr>
+          <w:rFonts w:hint="default"/>
+        </w:rPr>
+      </w:pPr>
+      <w:r>
+        <w:rPr>
+          <w:rFonts w:hint="default"/>
+        </w:rPr>
+        <w:t>=&gt;</w:t>
+      </w:r>
+    </w:p>
+    <w:p>
+      <w:pPr>
+        <w:rPr>
+          <w:rFonts w:hint="default"/>
+        </w:rPr>
+      </w:pPr>
+      <w:r>
+        <w:rPr>
+          <w:rFonts w:hint="default"/>
+        </w:rPr>
+        <w:t>select * from emp e where sal&gt;</w:t>
+      </w:r>
+    </w:p>
+    <w:p>
+      <w:pPr>
+        <w:rPr>
+          <w:rFonts w:hint="default"/>
+        </w:rPr>
+      </w:pPr>
+      <w:r>
+        <w:rPr>
+          <w:rFonts w:hint="default"/>
+        </w:rPr>
+        <w:t>(select avg(sal) from emp m where e.deptno=m.deptno);</w:t>
+      </w:r>
+    </w:p>
+    <w:p>
+      <w:pPr>
+        <w:rPr>
+          <w:rFonts w:hint="default"/>
+        </w:rPr>
+      </w:pPr>
+      <w:r>
+        <w:drawing>
+          <wp:inline distT="0" distB="0" distL="114300" distR="114300">
+            <wp:extent cx="5269865" cy="1804035"/>
+            <wp:effectExtent l="0" t="0" r="3175" b="9525"/>
+            <wp:docPr id="41" name="Picture 8"/>
+            <wp:cNvGraphicFramePr>
+              <a:graphicFrameLocks xmlns:a="http://schemas.openxmlformats.org/drawingml/2006/main" noChangeAspect="1"/>
+            </wp:cNvGraphicFramePr>
+            <a:graphic xmlns:a="http://schemas.openxmlformats.org/drawingml/2006/main">
+              <a:graphicData uri="http://schemas.openxmlformats.org/drawingml/2006/picture">
+                <pic:pic xmlns:pic="http://schemas.openxmlformats.org/drawingml/2006/picture">
+                  <pic:nvPicPr>
+                    <pic:cNvPr id="41" name="Picture 8"/>
+                    <pic:cNvPicPr>
+                      <a:picLocks noChangeAspect="1"/>
+                    </pic:cNvPicPr>
+                  </pic:nvPicPr>
+                  <pic:blipFill>
+                    <a:blip r:embed="rId133"/>
+                    <a:stretch>
+                      <a:fillRect/>
+                    </a:stretch>
+                  </pic:blipFill>
+                  <pic:spPr>
+                    <a:xfrm>
+                      <a:off x="0" y="0"/>
+                      <a:ext cx="5269865" cy="1804035"/>
+                    </a:xfrm>
+                    <a:prstGeom prst="rect">
+                      <a:avLst/>
+                    </a:prstGeom>
+                    <a:noFill/>
+                    <a:ln>
+                      <a:noFill/>
+                    </a:ln>
+                  </pic:spPr>
+                </pic:pic>
+              </a:graphicData>
+            </a:graphic>
+          </wp:inline>
+        </w:drawing>
+      </w:r>
+      <w:bookmarkStart w:id="0" w:name="_GoBack"/>
+      <w:bookmarkEnd w:id="0"/>
     </w:p>
     <w:p/>
     <w:p/>

</xml_diff>

<commit_message>
Find all employees with salary grater than minimum salary of all emploees working under same
</commit_message>
<xml_diff>
--- a/MySql_QUERY.docx
+++ b/MySql_QUERY.docx
@@ -9384,12 +9384,125 @@
           </wp:inline>
         </w:drawing>
       </w:r>
-      <w:bookmarkStart w:id="0" w:name="_GoBack"/>
-      <w:bookmarkEnd w:id="0"/>
     </w:p>
     <w:p/>
     <w:p/>
-    <w:p/>
+    <w:p>
+      <w:pPr>
+        <w:rPr>
+          <w:rFonts w:hint="default"/>
+        </w:rPr>
+      </w:pPr>
+      <w:r>
+        <w:rPr>
+          <w:rFonts w:hint="default"/>
+        </w:rPr>
+        <w:t>Q]</w:t>
+      </w:r>
+      <w:bookmarkStart w:id="0" w:name="_GoBack"/>
+      <w:r>
+        <w:rPr>
+          <w:rFonts w:hint="default"/>
+        </w:rPr>
+        <w:t xml:space="preserve">Find all employees with salary grater than minimum salary of all emploees working under same </w:t>
+      </w:r>
+      <w:bookmarkEnd w:id="0"/>
+      <w:r>
+        <w:rPr>
+          <w:rFonts w:hint="default"/>
+        </w:rPr>
+        <w:t>manager</w:t>
+      </w:r>
+    </w:p>
+    <w:p>
+      <w:pPr>
+        <w:rPr>
+          <w:rFonts w:hint="default"/>
+        </w:rPr>
+      </w:pPr>
+      <w:r>
+        <w:rPr>
+          <w:rFonts w:hint="default"/>
+        </w:rPr>
+        <w:t>=&gt;</w:t>
+      </w:r>
+    </w:p>
+    <w:p>
+      <w:pPr>
+        <w:rPr>
+          <w:rFonts w:hint="default"/>
+        </w:rPr>
+      </w:pPr>
+      <w:r>
+        <w:rPr>
+          <w:rFonts w:hint="default"/>
+        </w:rPr>
+        <w:t>select * from emp e where sal&gt;</w:t>
+      </w:r>
+    </w:p>
+    <w:p>
+      <w:pPr>
+        <w:rPr>
+          <w:rFonts w:hint="default"/>
+        </w:rPr>
+      </w:pPr>
+      <w:r>
+        <w:rPr>
+          <w:rFonts w:hint="default"/>
+        </w:rPr>
+        <w:t>(select min(sal) from emp m where e.mgr=m.mgr);</w:t>
+      </w:r>
+    </w:p>
+    <w:p>
+      <w:pPr>
+        <w:rPr>
+          <w:rFonts w:hint="default"/>
+        </w:rPr>
+      </w:pPr>
+      <w:r>
+        <w:drawing>
+          <wp:inline distT="0" distB="0" distL="114300" distR="114300">
+            <wp:extent cx="5270500" cy="1718310"/>
+            <wp:effectExtent l="0" t="0" r="2540" b="3810"/>
+            <wp:docPr id="42" name="Picture 9"/>
+            <wp:cNvGraphicFramePr>
+              <a:graphicFrameLocks xmlns:a="http://schemas.openxmlformats.org/drawingml/2006/main" noChangeAspect="1"/>
+            </wp:cNvGraphicFramePr>
+            <a:graphic xmlns:a="http://schemas.openxmlformats.org/drawingml/2006/main">
+              <a:graphicData uri="http://schemas.openxmlformats.org/drawingml/2006/picture">
+                <pic:pic xmlns:pic="http://schemas.openxmlformats.org/drawingml/2006/picture">
+                  <pic:nvPicPr>
+                    <pic:cNvPr id="42" name="Picture 9"/>
+                    <pic:cNvPicPr>
+                      <a:picLocks noChangeAspect="1"/>
+                    </pic:cNvPicPr>
+                  </pic:nvPicPr>
+                  <pic:blipFill>
+                    <a:blip r:embed="rId134"/>
+                    <a:stretch>
+                      <a:fillRect/>
+                    </a:stretch>
+                  </pic:blipFill>
+                  <pic:spPr>
+                    <a:xfrm>
+                      <a:off x="0" y="0"/>
+                      <a:ext cx="5270500" cy="1718310"/>
+                    </a:xfrm>
+                    <a:prstGeom prst="rect">
+                      <a:avLst/>
+                    </a:prstGeom>
+                    <a:noFill/>
+                    <a:ln>
+                      <a:noFill/>
+                    </a:ln>
+                  </pic:spPr>
+                </pic:pic>
+              </a:graphicData>
+            </a:graphic>
+          </wp:inline>
+        </w:drawing>
+      </w:r>
+    </w:p>
     <w:p>
       <w:pPr>
         <w:rPr>

</xml_diff>

<commit_message>
Find all department in which some employees are there
</commit_message>
<xml_diff>
--- a/MySql_QUERY.docx
+++ b/MySql_QUERY.docx
@@ -9397,21 +9397,7 @@
         <w:rPr>
           <w:rFonts w:hint="default"/>
         </w:rPr>
-        <w:t>Q]</w:t>
-      </w:r>
-      <w:bookmarkStart w:id="0" w:name="_GoBack"/>
-      <w:r>
-        <w:rPr>
-          <w:rFonts w:hint="default"/>
-        </w:rPr>
-        <w:t xml:space="preserve">Find all employees with salary grater than minimum salary of all emploees working under same </w:t>
-      </w:r>
-      <w:bookmarkEnd w:id="0"/>
-      <w:r>
-        <w:rPr>
-          <w:rFonts w:hint="default"/>
-        </w:rPr>
-        <w:t>manager</w:t>
+        <w:t>Q]Find all employees with salary grater than minimum salary of all emploees working under same manager</w:t>
       </w:r>
     </w:p>
     <w:p>
@@ -9509,6 +9495,116 @@
           <w:rFonts w:hint="default"/>
         </w:rPr>
       </w:pPr>
+    </w:p>
+    <w:p>
+      <w:pPr>
+        <w:rPr>
+          <w:rFonts w:hint="default"/>
+        </w:rPr>
+      </w:pPr>
+      <w:r>
+        <w:rPr>
+          <w:rFonts w:hint="default"/>
+        </w:rPr>
+        <w:t>Q]</w:t>
+      </w:r>
+      <w:bookmarkStart w:id="0" w:name="_GoBack"/>
+      <w:r>
+        <w:rPr>
+          <w:rFonts w:hint="default"/>
+        </w:rPr>
+        <w:t>Find all department in which some employees are there</w:t>
+      </w:r>
+      <w:bookmarkEnd w:id="0"/>
+    </w:p>
+    <w:p>
+      <w:pPr>
+        <w:rPr>
+          <w:rFonts w:hint="default"/>
+        </w:rPr>
+      </w:pPr>
+      <w:r>
+        <w:rPr>
+          <w:rFonts w:hint="default"/>
+        </w:rPr>
+        <w:t>=&gt;</w:t>
+      </w:r>
+    </w:p>
+    <w:p>
+      <w:pPr>
+        <w:rPr>
+          <w:rFonts w:hint="default"/>
+        </w:rPr>
+      </w:pPr>
+      <w:r>
+        <w:rPr>
+          <w:rFonts w:hint="default"/>
+        </w:rPr>
+        <w:t>select * from dept d where exists</w:t>
+      </w:r>
+    </w:p>
+    <w:p>
+      <w:pPr>
+        <w:rPr>
+          <w:rFonts w:hint="default"/>
+        </w:rPr>
+      </w:pPr>
+      <w:r>
+        <w:rPr>
+          <w:rFonts w:hint="default"/>
+        </w:rPr>
+        <w:t>(select * from emp e where e.deptno=d.deptno);</w:t>
+      </w:r>
+    </w:p>
+    <w:p>
+      <w:pPr>
+        <w:rPr>
+          <w:rFonts w:hint="default"/>
+        </w:rPr>
+      </w:pPr>
+      <w:r>
+        <w:drawing>
+          <wp:inline distT="0" distB="0" distL="114300" distR="114300">
+            <wp:extent cx="5272405" cy="1698625"/>
+            <wp:effectExtent l="0" t="0" r="635" b="8255"/>
+            <wp:docPr id="43" name="Picture 10"/>
+            <wp:cNvGraphicFramePr>
+              <a:graphicFrameLocks xmlns:a="http://schemas.openxmlformats.org/drawingml/2006/main" noChangeAspect="1"/>
+            </wp:cNvGraphicFramePr>
+            <a:graphic xmlns:a="http://schemas.openxmlformats.org/drawingml/2006/main">
+              <a:graphicData uri="http://schemas.openxmlformats.org/drawingml/2006/picture">
+                <pic:pic xmlns:pic="http://schemas.openxmlformats.org/drawingml/2006/picture">
+                  <pic:nvPicPr>
+                    <pic:cNvPr id="43" name="Picture 10"/>
+                    <pic:cNvPicPr>
+                      <a:picLocks noChangeAspect="1"/>
+                    </pic:cNvPicPr>
+                  </pic:nvPicPr>
+                  <pic:blipFill>
+                    <a:blip r:embed="rId135"/>
+                    <a:stretch>
+                      <a:fillRect/>
+                    </a:stretch>
+                  </pic:blipFill>
+                  <pic:spPr>
+                    <a:xfrm>
+                      <a:off x="0" y="0"/>
+                      <a:ext cx="5272405" cy="1698625"/>
+                    </a:xfrm>
+                    <a:prstGeom prst="rect">
+                      <a:avLst/>
+                    </a:prstGeom>
+                    <a:noFill/>
+                    <a:ln>
+                      <a:noFill/>
+                    </a:ln>
+                  </pic:spPr>
+                </pic:pic>
+              </a:graphicData>
+            </a:graphic>
+          </wp:inline>
+        </w:drawing>
+      </w:r>
     </w:p>
     <w:sectPr>
       <w:pgSz w:w="11906" w:h="16838"/>

</xml_diff>

<commit_message>
Find department in which no employees are there
</commit_message>
<xml_diff>
--- a/MySql_QUERY.docx
+++ b/MySql_QUERY.docx
@@ -9506,16 +9506,8 @@
         <w:rPr>
           <w:rFonts w:hint="default"/>
         </w:rPr>
-        <w:t>Q]</w:t>
-      </w:r>
-      <w:bookmarkStart w:id="0" w:name="_GoBack"/>
-      <w:r>
-        <w:rPr>
-          <w:rFonts w:hint="default"/>
-        </w:rPr>
-        <w:t>Find all department in which some employees are there</w:t>
-      </w:r>
-      <w:bookmarkEnd w:id="0"/>
+        <w:t>Q]Find all department in which some employees are there</w:t>
+      </w:r>
     </w:p>
     <w:p>
       <w:pPr>
@@ -9557,11 +9549,6 @@
       </w:r>
     </w:p>
     <w:p>
-      <w:pPr>
-        <w:rPr>
-          <w:rFonts w:hint="default"/>
-        </w:rPr>
-      </w:pPr>
       <w:r>
         <w:drawing>
           <wp:inline distT="0" distB="0" distL="114300" distR="114300">
@@ -9590,6 +9577,117 @@
                     <a:xfrm>
                       <a:off x="0" y="0"/>
                       <a:ext cx="5272405" cy="1698625"/>
+                    </a:xfrm>
+                    <a:prstGeom prst="rect">
+                      <a:avLst/>
+                    </a:prstGeom>
+                    <a:noFill/>
+                    <a:ln>
+                      <a:noFill/>
+                    </a:ln>
+                  </pic:spPr>
+                </pic:pic>
+              </a:graphicData>
+            </a:graphic>
+          </wp:inline>
+        </w:drawing>
+      </w:r>
+    </w:p>
+    <w:p/>
+    <w:p>
+      <w:pPr>
+        <w:rPr>
+          <w:rFonts w:hint="default"/>
+        </w:rPr>
+      </w:pPr>
+      <w:r>
+        <w:rPr>
+          <w:rFonts w:hint="default"/>
+        </w:rPr>
+        <w:t>Q]</w:t>
+      </w:r>
+      <w:bookmarkStart w:id="0" w:name="_GoBack"/>
+      <w:r>
+        <w:rPr>
+          <w:rFonts w:hint="default"/>
+        </w:rPr>
+        <w:t>Find department in which no employees are there</w:t>
+      </w:r>
+      <w:bookmarkEnd w:id="0"/>
+    </w:p>
+    <w:p>
+      <w:pPr>
+        <w:rPr>
+          <w:rFonts w:hint="default"/>
+        </w:rPr>
+      </w:pPr>
+      <w:r>
+        <w:rPr>
+          <w:rFonts w:hint="default"/>
+        </w:rPr>
+        <w:t>=&gt;</w:t>
+      </w:r>
+    </w:p>
+    <w:p>
+      <w:pPr>
+        <w:rPr>
+          <w:rFonts w:hint="default"/>
+        </w:rPr>
+      </w:pPr>
+      <w:r>
+        <w:rPr>
+          <w:rFonts w:hint="default"/>
+        </w:rPr>
+        <w:t>select * from dept d where not exists</w:t>
+      </w:r>
+    </w:p>
+    <w:p>
+      <w:pPr>
+        <w:rPr>
+          <w:rFonts w:hint="default"/>
+        </w:rPr>
+      </w:pPr>
+      <w:r>
+        <w:rPr>
+          <w:rFonts w:hint="default"/>
+        </w:rPr>
+        <w:t>(Select * from emp e where e.deptno=d.deptno);</w:t>
+      </w:r>
+    </w:p>
+    <w:p>
+      <w:pPr>
+        <w:rPr>
+          <w:rFonts w:hint="default"/>
+        </w:rPr>
+      </w:pPr>
+      <w:r>
+        <w:drawing>
+          <wp:inline distT="0" distB="0" distL="114300" distR="114300">
+            <wp:extent cx="5269230" cy="1356360"/>
+            <wp:effectExtent l="0" t="0" r="3810" b="0"/>
+            <wp:docPr id="45" name="Picture 11"/>
+            <wp:cNvGraphicFramePr>
+              <a:graphicFrameLocks xmlns:a="http://schemas.openxmlformats.org/drawingml/2006/main" noChangeAspect="1"/>
+            </wp:cNvGraphicFramePr>
+            <a:graphic xmlns:a="http://schemas.openxmlformats.org/drawingml/2006/main">
+              <a:graphicData uri="http://schemas.openxmlformats.org/drawingml/2006/picture">
+                <pic:pic xmlns:pic="http://schemas.openxmlformats.org/drawingml/2006/picture">
+                  <pic:nvPicPr>
+                    <pic:cNvPr id="45" name="Picture 11"/>
+                    <pic:cNvPicPr>
+                      <a:picLocks noChangeAspect="1"/>
+                    </pic:cNvPicPr>
+                  </pic:nvPicPr>
+                  <pic:blipFill>
+                    <a:blip r:embed="rId136"/>
+                    <a:stretch>
+                      <a:fillRect/>
+                    </a:stretch>
+                  </pic:blipFill>
+                  <pic:spPr>
+                    <a:xfrm>
+                      <a:off x="0" y="0"/>
+                      <a:ext cx="5269230" cy="1356360"/>
                     </a:xfrm>
                     <a:prstGeom prst="rect">
                       <a:avLst/>

</xml_diff>

<commit_message>
Find employees who are not manager of any other employees
</commit_message>
<xml_diff>
--- a/MySql_QUERY.docx
+++ b/MySql_QUERY.docx
@@ -9604,16 +9604,8 @@
         <w:rPr>
           <w:rFonts w:hint="default"/>
         </w:rPr>
-        <w:t>Q]</w:t>
-      </w:r>
-      <w:bookmarkStart w:id="0" w:name="_GoBack"/>
-      <w:r>
-        <w:rPr>
-          <w:rFonts w:hint="default"/>
-        </w:rPr>
-        <w:t>Find department in which no employees are there</w:t>
-      </w:r>
-      <w:bookmarkEnd w:id="0"/>
+        <w:t>Q]Find department in which no employees are there</w:t>
+      </w:r>
     </w:p>
     <w:p>
       <w:pPr>
@@ -9655,11 +9647,6 @@
       </w:r>
     </w:p>
     <w:p>
-      <w:pPr>
-        <w:rPr>
-          <w:rFonts w:hint="default"/>
-        </w:rPr>
-      </w:pPr>
       <w:r>
         <w:drawing>
           <wp:inline distT="0" distB="0" distL="114300" distR="114300">
@@ -9688,6 +9675,117 @@
                     <a:xfrm>
                       <a:off x="0" y="0"/>
                       <a:ext cx="5269230" cy="1356360"/>
+                    </a:xfrm>
+                    <a:prstGeom prst="rect">
+                      <a:avLst/>
+                    </a:prstGeom>
+                    <a:noFill/>
+                    <a:ln>
+                      <a:noFill/>
+                    </a:ln>
+                  </pic:spPr>
+                </pic:pic>
+              </a:graphicData>
+            </a:graphic>
+          </wp:inline>
+        </w:drawing>
+      </w:r>
+    </w:p>
+    <w:p/>
+    <w:p>
+      <w:pPr>
+        <w:rPr>
+          <w:rFonts w:hint="default"/>
+        </w:rPr>
+      </w:pPr>
+      <w:r>
+        <w:rPr>
+          <w:rFonts w:hint="default"/>
+        </w:rPr>
+        <w:t>Q]</w:t>
+      </w:r>
+      <w:bookmarkStart w:id="0" w:name="_GoBack"/>
+      <w:r>
+        <w:rPr>
+          <w:rFonts w:hint="default"/>
+        </w:rPr>
+        <w:t>Find employees who are not manager of any other employees</w:t>
+      </w:r>
+    </w:p>
+    <w:bookmarkEnd w:id="0"/>
+    <w:p>
+      <w:pPr>
+        <w:rPr>
+          <w:rFonts w:hint="default"/>
+        </w:rPr>
+      </w:pPr>
+      <w:r>
+        <w:rPr>
+          <w:rFonts w:hint="default"/>
+        </w:rPr>
+        <w:t>=&gt;</w:t>
+      </w:r>
+    </w:p>
+    <w:p>
+      <w:pPr>
+        <w:rPr>
+          <w:rFonts w:hint="default"/>
+        </w:rPr>
+      </w:pPr>
+      <w:r>
+        <w:rPr>
+          <w:rFonts w:hint="default"/>
+        </w:rPr>
+        <w:t xml:space="preserve"> select * from emp e where not exists</w:t>
+      </w:r>
+    </w:p>
+    <w:p>
+      <w:pPr>
+        <w:rPr>
+          <w:rFonts w:hint="default"/>
+        </w:rPr>
+      </w:pPr>
+      <w:r>
+        <w:rPr>
+          <w:rFonts w:hint="default"/>
+        </w:rPr>
+        <w:t xml:space="preserve"> (select * from emp m where m.mgr=e.empno);</w:t>
+      </w:r>
+    </w:p>
+    <w:p>
+      <w:pPr>
+        <w:rPr>
+          <w:rFonts w:hint="default"/>
+        </w:rPr>
+      </w:pPr>
+      <w:r>
+        <w:drawing>
+          <wp:inline distT="0" distB="0" distL="114300" distR="114300">
+            <wp:extent cx="5272405" cy="1966595"/>
+            <wp:effectExtent l="0" t="0" r="635" b="14605"/>
+            <wp:docPr id="47" name="Picture 12"/>
+            <wp:cNvGraphicFramePr>
+              <a:graphicFrameLocks xmlns:a="http://schemas.openxmlformats.org/drawingml/2006/main" noChangeAspect="1"/>
+            </wp:cNvGraphicFramePr>
+            <a:graphic xmlns:a="http://schemas.openxmlformats.org/drawingml/2006/main">
+              <a:graphicData uri="http://schemas.openxmlformats.org/drawingml/2006/picture">
+                <pic:pic xmlns:pic="http://schemas.openxmlformats.org/drawingml/2006/picture">
+                  <pic:nvPicPr>
+                    <pic:cNvPr id="47" name="Picture 12"/>
+                    <pic:cNvPicPr>
+                      <a:picLocks noChangeAspect="1"/>
+                    </pic:cNvPicPr>
+                  </pic:nvPicPr>
+                  <pic:blipFill>
+                    <a:blip r:embed="rId137"/>
+                    <a:stretch>
+                      <a:fillRect/>
+                    </a:stretch>
+                  </pic:blipFill>
+                  <pic:spPr>
+                    <a:xfrm>
+                      <a:off x="0" y="0"/>
+                      <a:ext cx="5272405" cy="1966595"/>
                     </a:xfrm>
                     <a:prstGeom prst="rect">
                       <a:avLst/>

</xml_diff>